<commit_message>
change the caching behaviours for all pages from maxage-controlled to revalidation-controlled
</commit_message>
<xml_diff>
--- a/docs/http_header_caching_test.docx
+++ b/docs/http_header_caching_test.docx
@@ -827,7 +827,6 @@
         <w:ind w:firstLineChars="0" w:firstLine="0"/>
         <w:jc w:val="left"/>
         <w:rPr>
-          <w:rFonts w:hint="eastAsia"/>
           <w:bCs/>
           <w:noProof/>
           <w:sz w:val="24"/>
@@ -940,26 +939,6 @@
           <w:lang w:val="en-US"/>
         </w:rPr>
         <w:t>Images for albums or artists</w:t>
-      </w:r>
-    </w:p>
-    <w:p>
-      <w:pPr>
-        <w:pStyle w:val="a3"/>
-        <w:spacing w:line="276" w:lineRule="auto"/>
-        <w:ind w:left="840" w:firstLineChars="0" w:firstLine="0"/>
-        <w:rPr>
-          <w:sz w:val="24"/>
-          <w:szCs w:val="24"/>
-          <w:lang w:val="en-US"/>
-        </w:rPr>
-      </w:pPr>
-      <w:r>
-        <w:rPr>
-          <w:sz w:val="24"/>
-          <w:szCs w:val="24"/>
-          <w:lang w:val="en-US"/>
-        </w:rPr>
-        <w:t>Not-so-dynamic pages (browse artists, artist page, 404)</w:t>
       </w:r>
     </w:p>
     <w:p>
@@ -1092,38 +1071,6 @@
                 <w:szCs w:val="24"/>
               </w:rPr>
             </w:pPr>
-            <w:proofErr w:type="spellStart"/>
-            <w:r>
-              <w:rPr>
-                <w:sz w:val="18"/>
-                <w:szCs w:val="24"/>
-              </w:rPr>
-              <w:t>ETag</w:t>
-            </w:r>
-            <w:proofErr w:type="spellEnd"/>
-            <w:r>
-              <w:rPr>
-                <w:sz w:val="18"/>
-                <w:szCs w:val="24"/>
-              </w:rPr>
-              <w:t xml:space="preserve">: </w:t>
-            </w:r>
-            <w:r>
-              <w:rPr>
-                <w:sz w:val="18"/>
-                <w:szCs w:val="24"/>
-              </w:rPr>
-              <w:t>W/"1885-jF9p9OVGhOjPGOXRlQu9TnQ+l0c"</w:t>
-            </w:r>
-          </w:p>
-          <w:p>
-            <w:pPr>
-              <w:pStyle w:val="Code"/>
-              <w:rPr>
-                <w:sz w:val="18"/>
-                <w:szCs w:val="24"/>
-              </w:rPr>
-            </w:pPr>
             <w:r>
               <w:rPr>
                 <w:sz w:val="18"/>
@@ -1299,39 +1246,6 @@
       <w:pPr>
         <w:pStyle w:val="a3"/>
         <w:numPr>
-          <w:ilvl w:val="1"/>
-          <w:numId w:val="3"/>
-        </w:numPr>
-        <w:spacing w:line="276" w:lineRule="auto"/>
-        <w:ind w:firstLineChars="0"/>
-        <w:rPr>
-          <w:sz w:val="24"/>
-          <w:szCs w:val="24"/>
-          <w:lang w:val="en-US"/>
-        </w:rPr>
-      </w:pPr>
-      <w:r>
-        <w:rPr>
-          <w:sz w:val="24"/>
-          <w:szCs w:val="24"/>
-          <w:lang w:val="en-US"/>
-        </w:rPr>
-        <w:t xml:space="preserve">have </w:t>
-      </w:r>
-      <w:proofErr w:type="spellStart"/>
-      <w:r>
-        <w:rPr>
-          <w:rStyle w:val="Code0"/>
-          <w:sz w:val="18"/>
-        </w:rPr>
-        <w:t>ETag</w:t>
-      </w:r>
-      <w:proofErr w:type="spellEnd"/>
-    </w:p>
-    <w:p>
-      <w:pPr>
-        <w:pStyle w:val="a3"/>
-        <w:numPr>
           <w:ilvl w:val="0"/>
           <w:numId w:val="3"/>
         </w:numPr>
@@ -1383,7 +1297,7 @@
           <w:ilvl w:val="0"/>
           <w:numId w:val="6"/>
         </w:numPr>
-        <w:spacing w:line="276" w:lineRule="auto"/>
+        <w:spacing w:after="240" w:line="276" w:lineRule="auto"/>
         <w:ind w:firstLineChars="0"/>
         <w:rPr>
           <w:rStyle w:val="Code0"/>
@@ -1420,21 +1334,12 @@
         </w:rPr>
         <w:t xml:space="preserve">load of </w:t>
       </w:r>
-      <w:bookmarkStart w:id="2" w:name="_Hlk486440256"/>
       <w:r>
         <w:rPr>
           <w:rStyle w:val="Code0"/>
           <w:sz w:val="18"/>
         </w:rPr>
-        <w:t>https://vinylholics.herokuapp.com/artist</w:t>
-      </w:r>
-      <w:bookmarkEnd w:id="2"/>
-      <w:r>
-        <w:rPr>
-          <w:rStyle w:val="Code0"/>
-          <w:sz w:val="18"/>
-        </w:rPr>
-        <w:t>/4</w:t>
+        <w:t>https://vinylholics.herokuapp.com/image/artists/large/4</w:t>
       </w:r>
     </w:p>
     <w:p>
@@ -1455,9 +1360,9 @@
         </w:rPr>
         <w:drawing>
           <wp:inline distT="0" distB="0" distL="0" distR="0">
-            <wp:extent cx="5760000" cy="418818"/>
-            <wp:effectExtent l="0" t="0" r="0" b="635"/>
-            <wp:docPr id="9" name="图片 9"/>
+            <wp:extent cx="6480000" cy="458171"/>
+            <wp:effectExtent l="0" t="0" r="0" b="0"/>
+            <wp:docPr id="1" name="图片 1"/>
             <wp:cNvGraphicFramePr>
               <a:graphicFrameLocks xmlns:a="http://schemas.openxmlformats.org/drawingml/2006/main" noChangeAspect="1"/>
             </wp:cNvGraphicFramePr>
@@ -1465,7 +1370,7 @@
               <a:graphicData uri="http://schemas.openxmlformats.org/drawingml/2006/picture">
                 <pic:pic xmlns:pic="http://schemas.openxmlformats.org/drawingml/2006/picture">
                   <pic:nvPicPr>
-                    <pic:cNvPr id="9" name="artist_1st_time.png"/>
+                    <pic:cNvPr id="1" name="image_1st_time.png"/>
                     <pic:cNvPicPr/>
                   </pic:nvPicPr>
                   <pic:blipFill>
@@ -1481,9 +1386,9 @@
                     </a:stretch>
                   </pic:blipFill>
                   <pic:spPr>
-                    <a:xfrm rot="10800000" flipH="1" flipV="1">
+                    <a:xfrm>
                       <a:off x="0" y="0"/>
-                      <a:ext cx="5760000" cy="418818"/>
+                      <a:ext cx="6480000" cy="458171"/>
                     </a:xfrm>
                     <a:prstGeom prst="rect">
                       <a:avLst/>
@@ -1514,9 +1419,9 @@
         </w:rPr>
         <w:drawing>
           <wp:inline distT="0" distB="0" distL="0" distR="0">
-            <wp:extent cx="5760000" cy="4822746"/>
-            <wp:effectExtent l="0" t="0" r="0" b="0"/>
-            <wp:docPr id="10" name="图片 10"/>
+            <wp:extent cx="6480000" cy="4930892"/>
+            <wp:effectExtent l="0" t="0" r="0" b="3175"/>
+            <wp:docPr id="2" name="图片 2"/>
             <wp:cNvGraphicFramePr>
               <a:graphicFrameLocks xmlns:a="http://schemas.openxmlformats.org/drawingml/2006/main" noChangeAspect="1"/>
             </wp:cNvGraphicFramePr>
@@ -1524,7 +1429,7 @@
               <a:graphicData uri="http://schemas.openxmlformats.org/drawingml/2006/picture">
                 <pic:pic xmlns:pic="http://schemas.openxmlformats.org/drawingml/2006/picture">
                   <pic:nvPicPr>
-                    <pic:cNvPr id="10" name="artist_1st_header.png"/>
+                    <pic:cNvPr id="2" name="image_1st_header.png"/>
                     <pic:cNvPicPr/>
                   </pic:nvPicPr>
                   <pic:blipFill>
@@ -1542,7 +1447,7 @@
                   <pic:spPr>
                     <a:xfrm>
                       <a:off x="0" y="0"/>
-                      <a:ext cx="5760000" cy="4822746"/>
+                      <a:ext cx="6480000" cy="4930892"/>
                     </a:xfrm>
                     <a:prstGeom prst="rect">
                       <a:avLst/>
@@ -1558,6 +1463,19 @@
     <w:p>
       <w:pPr>
         <w:pStyle w:val="a3"/>
+        <w:spacing w:line="276" w:lineRule="auto"/>
+        <w:ind w:firstLineChars="0" w:firstLine="0"/>
+        <w:jc w:val="center"/>
+        <w:rPr>
+          <w:rFonts w:hint="eastAsia"/>
+          <w:noProof/>
+          <w:lang w:val="en-US"/>
+        </w:rPr>
+      </w:pPr>
+    </w:p>
+    <w:p>
+      <w:pPr>
+        <w:pStyle w:val="a3"/>
         <w:numPr>
           <w:ilvl w:val="0"/>
           <w:numId w:val="6"/>
@@ -1588,14 +1506,7 @@
           <w:rStyle w:val="Code0"/>
           <w:sz w:val="18"/>
         </w:rPr>
-        <w:t>https://vinylholics.herokuapp.com/artist</w:t>
-      </w:r>
-      <w:r>
-        <w:rPr>
-          <w:rStyle w:val="Code0"/>
-          <w:sz w:val="18"/>
-        </w:rPr>
-        <w:t>/4</w:t>
+        <w:t>https://vinylholics.herokuapp.com/image/artists/large/4</w:t>
       </w:r>
     </w:p>
     <w:p>
@@ -1649,7 +1560,15 @@
           <w:szCs w:val="24"/>
           <w:lang w:val="en-US"/>
         </w:rPr>
-        <w:t>disk cache, so there is no bandwidth use.</w:t>
+        <w:t>memory</w:t>
+      </w:r>
+      <w:r>
+        <w:rPr>
+          <w:sz w:val="24"/>
+          <w:szCs w:val="24"/>
+          <w:lang w:val="en-US"/>
+        </w:rPr>
+        <w:t xml:space="preserve"> cache, so there is no bandwidth use.</w:t>
       </w:r>
     </w:p>
     <w:p>
@@ -1673,16 +1592,18 @@
           <w:szCs w:val="24"/>
           <w:lang w:val="en-US"/>
         </w:rPr>
-        <w:t>Significantly reduced the loading time</w:t>
-      </w:r>
-      <w:r>
-        <w:rPr>
-          <w:sz w:val="24"/>
-          <w:szCs w:val="24"/>
-          <w:lang w:val="en-US"/>
-        </w:rPr>
-        <w:t xml:space="preserve"> from 244ms to 2</w:t>
-      </w:r>
+        <w:t xml:space="preserve">Significantly reduced the loading time from </w:t>
+      </w:r>
+      <w:r>
+        <w:rPr>
+          <w:sz w:val="24"/>
+          <w:szCs w:val="24"/>
+          <w:lang w:val="en-US"/>
+        </w:rPr>
+        <w:t>526ms to 0</w:t>
+      </w:r>
+      <w:bookmarkStart w:id="2" w:name="_GoBack"/>
+      <w:bookmarkEnd w:id="2"/>
       <w:r>
         <w:rPr>
           <w:sz w:val="24"/>
@@ -1710,9 +1631,9 @@
         </w:rPr>
         <w:drawing>
           <wp:inline distT="0" distB="0" distL="0" distR="0">
-            <wp:extent cx="6480000" cy="573950"/>
+            <wp:extent cx="6480000" cy="504607"/>
             <wp:effectExtent l="0" t="0" r="0" b="0"/>
-            <wp:docPr id="11" name="图片 11"/>
+            <wp:docPr id="3" name="图片 3"/>
             <wp:cNvGraphicFramePr>
               <a:graphicFrameLocks xmlns:a="http://schemas.openxmlformats.org/drawingml/2006/main" noChangeAspect="1"/>
             </wp:cNvGraphicFramePr>
@@ -1720,7 +1641,7 @@
               <a:graphicData uri="http://schemas.openxmlformats.org/drawingml/2006/picture">
                 <pic:pic xmlns:pic="http://schemas.openxmlformats.org/drawingml/2006/picture">
                   <pic:nvPicPr>
-                    <pic:cNvPr id="11" name="artist_reload_time.png"/>
+                    <pic:cNvPr id="3" name="image_reload_time.png"/>
                     <pic:cNvPicPr/>
                   </pic:nvPicPr>
                   <pic:blipFill>
@@ -1738,7 +1659,7 @@
                   <pic:spPr>
                     <a:xfrm>
                       <a:off x="0" y="0"/>
-                      <a:ext cx="6480000" cy="573950"/>
+                      <a:ext cx="6480000" cy="504607"/>
                     </a:xfrm>
                     <a:prstGeom prst="rect">
                       <a:avLst/>
@@ -1769,9 +1690,9 @@
         </w:rPr>
         <w:drawing>
           <wp:inline distT="0" distB="0" distL="0" distR="0">
-            <wp:extent cx="6480000" cy="3862863"/>
-            <wp:effectExtent l="0" t="0" r="0" b="4445"/>
-            <wp:docPr id="12" name="图片 12"/>
+            <wp:extent cx="6480000" cy="4928416"/>
+            <wp:effectExtent l="0" t="0" r="0" b="5715"/>
+            <wp:docPr id="4" name="图片 4"/>
             <wp:cNvGraphicFramePr>
               <a:graphicFrameLocks xmlns:a="http://schemas.openxmlformats.org/drawingml/2006/main" noChangeAspect="1"/>
             </wp:cNvGraphicFramePr>
@@ -1779,7 +1700,7 @@
               <a:graphicData uri="http://schemas.openxmlformats.org/drawingml/2006/picture">
                 <pic:pic xmlns:pic="http://schemas.openxmlformats.org/drawingml/2006/picture">
                   <pic:nvPicPr>
-                    <pic:cNvPr id="12" name="artist_reload_header.png"/>
+                    <pic:cNvPr id="4" name="image_reload_header.png"/>
                     <pic:cNvPicPr/>
                   </pic:nvPicPr>
                   <pic:blipFill>
@@ -1797,7 +1718,7 @@
                   <pic:spPr>
                     <a:xfrm>
                       <a:off x="0" y="0"/>
-                      <a:ext cx="6480000" cy="3862863"/>
+                      <a:ext cx="6480000" cy="4928416"/>
                     </a:xfrm>
                     <a:prstGeom prst="rect">
                       <a:avLst/>
@@ -1905,7 +1826,15 @@
           <w:szCs w:val="24"/>
           <w:lang w:val="en-US"/>
         </w:rPr>
-        <w:t>Index, browse albums, album page</w:t>
+        <w:t>All pages, e.g. i</w:t>
+      </w:r>
+      <w:r>
+        <w:rPr>
+          <w:sz w:val="24"/>
+          <w:szCs w:val="24"/>
+          <w:lang w:val="en-US"/>
+        </w:rPr>
+        <w:t>ndex, browse albums, album page</w:t>
       </w:r>
     </w:p>
     <w:p>
@@ -2713,23 +2642,7 @@
           <w:szCs w:val="24"/>
           <w:lang w:val="en-US"/>
         </w:rPr>
-        <w:t>T</w:t>
-      </w:r>
-      <w:r>
-        <w:rPr>
-          <w:sz w:val="24"/>
-          <w:szCs w:val="24"/>
-          <w:lang w:val="en-US"/>
-        </w:rPr>
-        <w:t xml:space="preserve">here is </w:t>
-      </w:r>
-      <w:r>
-        <w:rPr>
-          <w:sz w:val="24"/>
-          <w:szCs w:val="24"/>
-          <w:lang w:val="en-US"/>
-        </w:rPr>
-        <w:t xml:space="preserve">a roundtrip for revalidation </w:t>
+        <w:t xml:space="preserve">There is a roundtrip for revalidation </w:t>
       </w:r>
       <w:r>
         <w:rPr>
@@ -2745,15 +2658,7 @@
           <w:szCs w:val="24"/>
           <w:lang w:val="en-US"/>
         </w:rPr>
-        <w:t xml:space="preserve"> consumes 258B of bandwidth</w:t>
-      </w:r>
-      <w:r>
-        <w:rPr>
-          <w:sz w:val="24"/>
-          <w:szCs w:val="24"/>
-          <w:lang w:val="en-US"/>
-        </w:rPr>
-        <w:t>.</w:t>
+        <w:t xml:space="preserve"> consumes 258B of bandwidth.</w:t>
       </w:r>
     </w:p>
     <w:p>
@@ -3634,8 +3539,6 @@
         </w:rPr>
         <w:t>200</w:t>
       </w:r>
-      <w:bookmarkStart w:id="4" w:name="_GoBack"/>
-      <w:bookmarkEnd w:id="4"/>
     </w:p>
     <w:p>
       <w:pPr>
@@ -3835,7 +3738,6 @@
         <w:ind w:firstLineChars="0" w:firstLine="0"/>
         <w:jc w:val="center"/>
         <w:rPr>
-          <w:rFonts w:hint="eastAsia"/>
           <w:noProof/>
           <w:lang w:val="en-US"/>
         </w:rPr>
@@ -3966,7 +3868,6 @@
         <w:ind w:firstLineChars="0" w:firstLine="0"/>
         <w:jc w:val="center"/>
         <w:rPr>
-          <w:rFonts w:hint="eastAsia"/>
           <w:noProof/>
           <w:lang w:val="en-US"/>
         </w:rPr>
@@ -4208,7 +4109,6 @@
         <w:ind w:firstLineChars="0" w:firstLine="0"/>
         <w:jc w:val="left"/>
         <w:rPr>
-          <w:rFonts w:hint="eastAsia"/>
           <w:noProof/>
           <w:lang w:val="en-US"/>
         </w:rPr>

</xml_diff>